<commit_message>
Update Milestone 3 - More Detailed Requirements, Archeticture, and Vertical Software Prototype.docx
</commit_message>
<xml_diff>
--- a/Milestone 3/Milestone 3 - More Detailed Requirements, Archeticture, and Vertical Software Prototype.docx
+++ b/Milestone 3/Milestone 3 - More Detailed Requirements, Archeticture, and Vertical Software Prototype.docx
@@ -650,8 +650,16 @@
         <w:p>
           <w:pPr>
             <w:pStyle w:val="TOCHeading"/>
+            <w:rPr>
+              <w:sz w:val="36"/>
+              <w:szCs w:val="36"/>
+            </w:rPr>
           </w:pPr>
           <w:r>
+            <w:rPr>
+              <w:sz w:val="36"/>
+              <w:szCs w:val="36"/>
+            </w:rPr>
             <w:t>Table of Contents</w:t>
           </w:r>
         </w:p>
@@ -2089,12 +2097,16 @@
         <w:pStyle w:val="Heading1"/>
         <w:rPr>
           <w:rFonts w:eastAsia="Times New Roman"/>
+          <w:sz w:val="36"/>
+          <w:szCs w:val="36"/>
         </w:rPr>
       </w:pPr>
       <w:bookmarkStart w:id="0" w:name="_Toc83736144"/>
       <w:r>
         <w:rPr>
           <w:rFonts w:eastAsia="Times New Roman"/>
+          <w:sz w:val="36"/>
+          <w:szCs w:val="36"/>
         </w:rPr>
         <w:lastRenderedPageBreak/>
         <w:t>Executive Summary</w:t>
@@ -2931,7 +2943,6 @@
         <w:rPr>
           <w:rFonts w:ascii="Times New Roman" w:hAnsi="Times New Roman" w:cs="Times New Roman"/>
         </w:rPr>
-        <w:lastRenderedPageBreak/>
         <w:t>The user will be brought to the Front Page</w:t>
       </w:r>
     </w:p>
@@ -3365,7 +3376,6 @@
           <w:b/>
           <w:bCs/>
         </w:rPr>
-        <w:lastRenderedPageBreak/>
         <w:t>If User is already a member, but not signed in</w:t>
       </w:r>
     </w:p>
@@ -3758,7 +3768,6 @@
         <w:rPr>
           <w:rFonts w:ascii="Times New Roman" w:hAnsi="Times New Roman" w:cs="Times New Roman"/>
         </w:rPr>
-        <w:lastRenderedPageBreak/>
         <w:t>Member selects to use Forum</w:t>
       </w:r>
     </w:p>
@@ -4188,7 +4197,6 @@
         <w:rPr>
           <w:rFonts w:ascii="Times New Roman" w:hAnsi="Times New Roman" w:cs="Times New Roman"/>
         </w:rPr>
-        <w:lastRenderedPageBreak/>
         <w:t xml:space="preserve"> User</w:t>
       </w:r>
     </w:p>
@@ -4685,7 +4693,6 @@
         <w:rPr>
           <w:u w:val="single"/>
         </w:rPr>
-        <w:lastRenderedPageBreak/>
         <w:t>Use Case – Resources</w:t>
       </w:r>
       <w:bookmarkEnd w:id="6"/>
@@ -5111,7 +5118,6 @@
           <w:sz w:val="28"/>
           <w:szCs w:val="28"/>
         </w:rPr>
-        <w:lastRenderedPageBreak/>
         <w:t>Alternate Flows:</w:t>
       </w:r>
     </w:p>
@@ -5535,7 +5541,6 @@
         <w:rPr>
           <w:rFonts w:ascii="Times New Roman" w:hAnsi="Times New Roman" w:cs="Times New Roman"/>
         </w:rPr>
-        <w:lastRenderedPageBreak/>
         <w:t>User arrives on the frontpage</w:t>
       </w:r>
     </w:p>
@@ -5892,14 +5897,25 @@
     <w:p>
       <w:pPr>
         <w:pStyle w:val="Heading1"/>
+        <w:rPr>
+          <w:sz w:val="36"/>
+          <w:szCs w:val="36"/>
+        </w:rPr>
       </w:pPr>
       <w:bookmarkStart w:id="8" w:name="_Toc83736152"/>
       <w:r>
-        <w:lastRenderedPageBreak/>
+        <w:rPr>
+          <w:sz w:val="36"/>
+          <w:szCs w:val="36"/>
+        </w:rPr>
         <w:t>Data definition</w:t>
       </w:r>
       <w:bookmarkEnd w:id="8"/>
       <w:r>
+        <w:rPr>
+          <w:sz w:val="36"/>
+          <w:szCs w:val="36"/>
+        </w:rPr>
         <w:t xml:space="preserve"> </w:t>
       </w:r>
     </w:p>
@@ -6549,6 +6565,120 @@
               <w:spacing w:line="240" w:lineRule="auto"/>
             </w:pPr>
             <w:r>
+              <w:t>Create Account</w:t>
+            </w:r>
+          </w:p>
+        </w:tc>
+        <w:tc>
+          <w:tcPr>
+            <w:tcW w:w="2220" w:type="dxa"/>
+            <w:shd w:val="clear" w:color="auto" w:fill="auto"/>
+            <w:tcMar>
+              <w:top w:w="100" w:type="dxa"/>
+              <w:left w:w="100" w:type="dxa"/>
+              <w:bottom w:w="100" w:type="dxa"/>
+              <w:right w:w="100" w:type="dxa"/>
+            </w:tcMar>
+          </w:tcPr>
+          <w:p>
+            <w:pPr>
+              <w:widowControl w:val="0"/>
+              <w:pBdr>
+                <w:top w:val="nil"/>
+                <w:left w:val="nil"/>
+                <w:bottom w:val="nil"/>
+                <w:right w:val="nil"/>
+                <w:between w:val="nil"/>
+              </w:pBdr>
+              <w:spacing w:line="240" w:lineRule="auto"/>
+            </w:pPr>
+            <w:r>
+              <w:t>Service</w:t>
+            </w:r>
+          </w:p>
+        </w:tc>
+        <w:tc>
+          <w:tcPr>
+            <w:tcW w:w="2340" w:type="dxa"/>
+            <w:shd w:val="clear" w:color="auto" w:fill="auto"/>
+            <w:tcMar>
+              <w:top w:w="100" w:type="dxa"/>
+              <w:left w:w="100" w:type="dxa"/>
+              <w:bottom w:w="100" w:type="dxa"/>
+              <w:right w:w="100" w:type="dxa"/>
+            </w:tcMar>
+          </w:tcPr>
+          <w:p>
+            <w:pPr>
+              <w:widowControl w:val="0"/>
+              <w:pBdr>
+                <w:top w:val="nil"/>
+                <w:left w:val="nil"/>
+                <w:bottom w:val="nil"/>
+                <w:right w:val="nil"/>
+                <w:between w:val="nil"/>
+              </w:pBdr>
+              <w:spacing w:line="240" w:lineRule="auto"/>
+            </w:pPr>
+            <w:r>
+              <w:t>Site user service</w:t>
+            </w:r>
+          </w:p>
+        </w:tc>
+        <w:tc>
+          <w:tcPr>
+            <w:tcW w:w="2340" w:type="dxa"/>
+            <w:shd w:val="clear" w:color="auto" w:fill="auto"/>
+            <w:tcMar>
+              <w:top w:w="100" w:type="dxa"/>
+              <w:left w:w="100" w:type="dxa"/>
+              <w:bottom w:w="100" w:type="dxa"/>
+              <w:right w:w="100" w:type="dxa"/>
+            </w:tcMar>
+          </w:tcPr>
+          <w:p>
+            <w:pPr>
+              <w:widowControl w:val="0"/>
+              <w:pBdr>
+                <w:top w:val="nil"/>
+                <w:left w:val="nil"/>
+                <w:bottom w:val="nil"/>
+                <w:right w:val="nil"/>
+                <w:between w:val="nil"/>
+              </w:pBdr>
+              <w:spacing w:line="240" w:lineRule="auto"/>
+            </w:pPr>
+            <w:r>
+              <w:t>Method for prospectors to sign up on the website</w:t>
+            </w:r>
+          </w:p>
+        </w:tc>
+      </w:tr>
+      <w:tr>
+        <w:tc>
+          <w:tcPr>
+            <w:tcW w:w="2460" w:type="dxa"/>
+            <w:shd w:val="clear" w:color="auto" w:fill="auto"/>
+            <w:tcMar>
+              <w:top w:w="100" w:type="dxa"/>
+              <w:left w:w="100" w:type="dxa"/>
+              <w:bottom w:w="100" w:type="dxa"/>
+              <w:right w:w="100" w:type="dxa"/>
+            </w:tcMar>
+          </w:tcPr>
+          <w:p>
+            <w:pPr>
+              <w:widowControl w:val="0"/>
+              <w:pBdr>
+                <w:top w:val="nil"/>
+                <w:left w:val="nil"/>
+                <w:bottom w:val="nil"/>
+                <w:right w:val="nil"/>
+                <w:between w:val="nil"/>
+              </w:pBdr>
+              <w:spacing w:line="240" w:lineRule="auto"/>
+            </w:pPr>
+            <w:r>
               <w:t>Navbar</w:t>
             </w:r>
           </w:p>
@@ -6694,7 +6824,10 @@
               <w:spacing w:line="240" w:lineRule="auto"/>
             </w:pPr>
             <w:r>
-              <w:t>Date</w:t>
+              <w:t>Dat</w:t>
+            </w:r>
+            <w:r>
+              <w:t>a</w:t>
             </w:r>
           </w:p>
         </w:tc>
@@ -6756,6 +6889,9 @@
         </w:tc>
       </w:tr>
       <w:tr>
+        <w:trPr>
+          <w:trHeight w:val="492"/>
+        </w:trPr>
         <w:tc>
           <w:tcPr>
             <w:tcW w:w="2460" w:type="dxa"/>
@@ -6770,10 +6906,17 @@
           <w:p>
             <w:pPr>
               <w:widowControl w:val="0"/>
+              <w:pBdr>
+                <w:top w:val="nil"/>
+                <w:left w:val="nil"/>
+                <w:bottom w:val="nil"/>
+                <w:right w:val="nil"/>
+                <w:between w:val="nil"/>
+              </w:pBdr>
               <w:spacing w:line="240" w:lineRule="auto"/>
             </w:pPr>
             <w:r>
-              <w:t>Location</w:t>
+              <w:t>User Id</w:t>
             </w:r>
           </w:p>
         </w:tc>
@@ -6791,31 +6934,17 @@
           <w:p>
             <w:pPr>
               <w:widowControl w:val="0"/>
+              <w:pBdr>
+                <w:top w:val="nil"/>
+                <w:left w:val="nil"/>
+                <w:bottom w:val="nil"/>
+                <w:right w:val="nil"/>
+                <w:between w:val="nil"/>
+              </w:pBdr>
               <w:spacing w:line="240" w:lineRule="auto"/>
             </w:pPr>
             <w:r>
               <w:t>Data</w:t>
-            </w:r>
-          </w:p>
-        </w:tc>
-        <w:tc>
-          <w:tcPr>
-            <w:tcW w:w="2340" w:type="dxa"/>
-            <w:shd w:val="clear" w:color="auto" w:fill="auto"/>
-            <w:tcMar>
-              <w:top w:w="100" w:type="dxa"/>
-              <w:left w:w="100" w:type="dxa"/>
-              <w:bottom w:w="100" w:type="dxa"/>
-              <w:right w:w="100" w:type="dxa"/>
-            </w:tcMar>
-          </w:tcPr>
-          <w:p>
-            <w:pPr>
-              <w:widowControl w:val="0"/>
-              <w:spacing w:line="240" w:lineRule="auto"/>
-            </w:pPr>
-            <w:r>
-              <w:t>Use case scenario</w:t>
             </w:r>
           </w:p>
         </w:tc>
@@ -6843,72 +6972,7 @@
               <w:spacing w:line="240" w:lineRule="auto"/>
             </w:pPr>
             <w:r>
-              <w:t>Store the user’s location information.</w:t>
-            </w:r>
-          </w:p>
-        </w:tc>
-      </w:tr>
-      <w:tr>
-        <w:tc>
-          <w:tcPr>
-            <w:tcW w:w="2460" w:type="dxa"/>
-            <w:shd w:val="clear" w:color="auto" w:fill="auto"/>
-            <w:tcMar>
-              <w:top w:w="100" w:type="dxa"/>
-              <w:left w:w="100" w:type="dxa"/>
-              <w:bottom w:w="100" w:type="dxa"/>
-              <w:right w:w="100" w:type="dxa"/>
-            </w:tcMar>
-          </w:tcPr>
-          <w:p>
-            <w:pPr>
-              <w:widowControl w:val="0"/>
-              <w:spacing w:line="240" w:lineRule="auto"/>
-            </w:pPr>
-            <w:r>
-              <w:t>Photo</w:t>
-            </w:r>
-          </w:p>
-        </w:tc>
-        <w:tc>
-          <w:tcPr>
-            <w:tcW w:w="2220" w:type="dxa"/>
-            <w:shd w:val="clear" w:color="auto" w:fill="auto"/>
-            <w:tcMar>
-              <w:top w:w="100" w:type="dxa"/>
-              <w:left w:w="100" w:type="dxa"/>
-              <w:bottom w:w="100" w:type="dxa"/>
-              <w:right w:w="100" w:type="dxa"/>
-            </w:tcMar>
-          </w:tcPr>
-          <w:p>
-            <w:pPr>
-              <w:widowControl w:val="0"/>
-              <w:spacing w:line="240" w:lineRule="auto"/>
-            </w:pPr>
-            <w:r>
-              <w:t>Data</w:t>
-            </w:r>
-          </w:p>
-        </w:tc>
-        <w:tc>
-          <w:tcPr>
-            <w:tcW w:w="2340" w:type="dxa"/>
-            <w:shd w:val="clear" w:color="auto" w:fill="auto"/>
-            <w:tcMar>
-              <w:top w:w="100" w:type="dxa"/>
-              <w:left w:w="100" w:type="dxa"/>
-              <w:bottom w:w="100" w:type="dxa"/>
-              <w:right w:w="100" w:type="dxa"/>
-            </w:tcMar>
-          </w:tcPr>
-          <w:p>
-            <w:pPr>
-              <w:widowControl w:val="0"/>
-              <w:spacing w:line="240" w:lineRule="auto"/>
-            </w:pPr>
-            <w:r>
-              <w:t>Use case scenario</w:t>
+              <w:t>Site user service</w:t>
             </w:r>
           </w:p>
         </w:tc>
@@ -6936,8 +7000,189 @@
               <w:spacing w:line="240" w:lineRule="auto"/>
             </w:pPr>
             <w:r>
-              <w:t>Picture stored in the website gallery.</w:t>
-            </w:r>
+              <w:t xml:space="preserve">Each account has a user identification. </w:t>
+            </w:r>
+          </w:p>
+          <w:p>
+            <w:pPr>
+              <w:widowControl w:val="0"/>
+              <w:pBdr>
+                <w:top w:val="nil"/>
+                <w:left w:val="nil"/>
+                <w:bottom w:val="nil"/>
+                <w:right w:val="nil"/>
+                <w:between w:val="nil"/>
+              </w:pBdr>
+              <w:spacing w:line="240" w:lineRule="auto"/>
+            </w:pPr>
+            <w:r>
+              <w:t>Max-Size</w:t>
+            </w:r>
+            <w:proofErr w:type="gramStart"/>
+            <w:r>
+              <w:t>: ?</w:t>
+            </w:r>
+            <w:proofErr w:type="gramEnd"/>
+          </w:p>
+        </w:tc>
+      </w:tr>
+      <w:tr>
+        <w:trPr>
+          <w:trHeight w:val="492"/>
+        </w:trPr>
+        <w:tc>
+          <w:tcPr>
+            <w:tcW w:w="2460" w:type="dxa"/>
+            <w:shd w:val="clear" w:color="auto" w:fill="auto"/>
+            <w:tcMar>
+              <w:top w:w="100" w:type="dxa"/>
+              <w:left w:w="100" w:type="dxa"/>
+              <w:bottom w:w="100" w:type="dxa"/>
+              <w:right w:w="100" w:type="dxa"/>
+            </w:tcMar>
+          </w:tcPr>
+          <w:p>
+            <w:pPr>
+              <w:widowControl w:val="0"/>
+              <w:pBdr>
+                <w:top w:val="nil"/>
+                <w:left w:val="nil"/>
+                <w:bottom w:val="nil"/>
+                <w:right w:val="nil"/>
+                <w:between w:val="nil"/>
+              </w:pBdr>
+              <w:spacing w:line="240" w:lineRule="auto"/>
+            </w:pPr>
+            <w:r>
+              <w:t>Password</w:t>
+            </w:r>
+          </w:p>
+        </w:tc>
+        <w:tc>
+          <w:tcPr>
+            <w:tcW w:w="2220" w:type="dxa"/>
+            <w:shd w:val="clear" w:color="auto" w:fill="auto"/>
+            <w:tcMar>
+              <w:top w:w="100" w:type="dxa"/>
+              <w:left w:w="100" w:type="dxa"/>
+              <w:bottom w:w="100" w:type="dxa"/>
+              <w:right w:w="100" w:type="dxa"/>
+            </w:tcMar>
+          </w:tcPr>
+          <w:p>
+            <w:pPr>
+              <w:widowControl w:val="0"/>
+              <w:pBdr>
+                <w:top w:val="nil"/>
+                <w:left w:val="nil"/>
+                <w:bottom w:val="nil"/>
+                <w:right w:val="nil"/>
+                <w:between w:val="nil"/>
+              </w:pBdr>
+              <w:spacing w:line="240" w:lineRule="auto"/>
+            </w:pPr>
+            <w:r>
+              <w:t>Data</w:t>
+            </w:r>
+          </w:p>
+        </w:tc>
+        <w:tc>
+          <w:tcPr>
+            <w:tcW w:w="2340" w:type="dxa"/>
+            <w:shd w:val="clear" w:color="auto" w:fill="auto"/>
+            <w:tcMar>
+              <w:top w:w="100" w:type="dxa"/>
+              <w:left w:w="100" w:type="dxa"/>
+              <w:bottom w:w="100" w:type="dxa"/>
+              <w:right w:w="100" w:type="dxa"/>
+            </w:tcMar>
+          </w:tcPr>
+          <w:p>
+            <w:pPr>
+              <w:widowControl w:val="0"/>
+              <w:pBdr>
+                <w:top w:val="nil"/>
+                <w:left w:val="nil"/>
+                <w:bottom w:val="nil"/>
+                <w:right w:val="nil"/>
+                <w:between w:val="nil"/>
+              </w:pBdr>
+              <w:spacing w:line="240" w:lineRule="auto"/>
+            </w:pPr>
+            <w:r>
+              <w:t>Site user service</w:t>
+            </w:r>
+          </w:p>
+        </w:tc>
+        <w:tc>
+          <w:tcPr>
+            <w:tcW w:w="2340" w:type="dxa"/>
+            <w:shd w:val="clear" w:color="auto" w:fill="auto"/>
+            <w:tcMar>
+              <w:top w:w="100" w:type="dxa"/>
+              <w:left w:w="100" w:type="dxa"/>
+              <w:bottom w:w="100" w:type="dxa"/>
+              <w:right w:w="100" w:type="dxa"/>
+            </w:tcMar>
+          </w:tcPr>
+          <w:p>
+            <w:pPr>
+              <w:widowControl w:val="0"/>
+              <w:pBdr>
+                <w:top w:val="nil"/>
+                <w:left w:val="nil"/>
+                <w:bottom w:val="nil"/>
+                <w:right w:val="nil"/>
+                <w:between w:val="nil"/>
+              </w:pBdr>
+              <w:spacing w:line="240" w:lineRule="auto"/>
+            </w:pPr>
+            <w:r>
+              <w:t>Each account is protected with a password.</w:t>
+            </w:r>
+          </w:p>
+          <w:p>
+            <w:pPr>
+              <w:widowControl w:val="0"/>
+              <w:pBdr>
+                <w:top w:val="nil"/>
+                <w:left w:val="nil"/>
+                <w:bottom w:val="nil"/>
+                <w:right w:val="nil"/>
+                <w:between w:val="nil"/>
+              </w:pBdr>
+              <w:spacing w:line="240" w:lineRule="auto"/>
+            </w:pPr>
+            <w:r>
+              <w:t>Max-Size</w:t>
+            </w:r>
+            <w:proofErr w:type="gramStart"/>
+            <w:r>
+              <w:t>: ?</w:t>
+            </w:r>
+            <w:proofErr w:type="gramEnd"/>
+          </w:p>
+          <w:p>
+            <w:pPr>
+              <w:widowControl w:val="0"/>
+              <w:pBdr>
+                <w:top w:val="nil"/>
+                <w:left w:val="nil"/>
+                <w:bottom w:val="nil"/>
+                <w:right w:val="nil"/>
+                <w:between w:val="nil"/>
+              </w:pBdr>
+              <w:spacing w:line="240" w:lineRule="auto"/>
+            </w:pPr>
+            <w:r>
+              <w:lastRenderedPageBreak/>
+              <w:t>Restrictions</w:t>
+            </w:r>
+            <w:proofErr w:type="gramStart"/>
+            <w:r>
+              <w:t>: ?</w:t>
+            </w:r>
+            <w:proofErr w:type="gramEnd"/>
           </w:p>
         </w:tc>
       </w:tr>
@@ -6959,7 +7204,8 @@
               <w:spacing w:line="240" w:lineRule="auto"/>
             </w:pPr>
             <w:r>
-              <w:t>Weather</w:t>
+              <w:lastRenderedPageBreak/>
+              <w:t>Location</w:t>
             </w:r>
           </w:p>
         </w:tc>
@@ -6979,6 +7225,118 @@
               <w:widowControl w:val="0"/>
               <w:spacing w:line="240" w:lineRule="auto"/>
             </w:pPr>
+            <w:r>
+              <w:t>Data</w:t>
+            </w:r>
+          </w:p>
+        </w:tc>
+        <w:tc>
+          <w:tcPr>
+            <w:tcW w:w="2340" w:type="dxa"/>
+            <w:shd w:val="clear" w:color="auto" w:fill="auto"/>
+            <w:tcMar>
+              <w:top w:w="100" w:type="dxa"/>
+              <w:left w:w="100" w:type="dxa"/>
+              <w:bottom w:w="100" w:type="dxa"/>
+              <w:right w:w="100" w:type="dxa"/>
+            </w:tcMar>
+          </w:tcPr>
+          <w:p>
+            <w:pPr>
+              <w:widowControl w:val="0"/>
+              <w:spacing w:line="240" w:lineRule="auto"/>
+            </w:pPr>
+            <w:r>
+              <w:t>Use case scenario</w:t>
+            </w:r>
+          </w:p>
+        </w:tc>
+        <w:tc>
+          <w:tcPr>
+            <w:tcW w:w="2340" w:type="dxa"/>
+            <w:shd w:val="clear" w:color="auto" w:fill="auto"/>
+            <w:tcMar>
+              <w:top w:w="100" w:type="dxa"/>
+              <w:left w:w="100" w:type="dxa"/>
+              <w:bottom w:w="100" w:type="dxa"/>
+              <w:right w:w="100" w:type="dxa"/>
+            </w:tcMar>
+          </w:tcPr>
+          <w:p>
+            <w:pPr>
+              <w:widowControl w:val="0"/>
+              <w:pBdr>
+                <w:top w:val="nil"/>
+                <w:left w:val="nil"/>
+                <w:bottom w:val="nil"/>
+                <w:right w:val="nil"/>
+                <w:between w:val="nil"/>
+              </w:pBdr>
+              <w:spacing w:line="240" w:lineRule="auto"/>
+            </w:pPr>
+            <w:r>
+              <w:t>Store the user’s location information.</w:t>
+            </w:r>
+          </w:p>
+          <w:p>
+            <w:pPr>
+              <w:widowControl w:val="0"/>
+              <w:pBdr>
+                <w:top w:val="nil"/>
+                <w:left w:val="nil"/>
+                <w:bottom w:val="nil"/>
+                <w:right w:val="nil"/>
+                <w:between w:val="nil"/>
+              </w:pBdr>
+              <w:spacing w:line="240" w:lineRule="auto"/>
+            </w:pPr>
+            <w:r>
+              <w:t>Format: Address</w:t>
+            </w:r>
+          </w:p>
+        </w:tc>
+      </w:tr>
+      <w:tr>
+        <w:tc>
+          <w:tcPr>
+            <w:tcW w:w="2460" w:type="dxa"/>
+            <w:shd w:val="clear" w:color="auto" w:fill="auto"/>
+            <w:tcMar>
+              <w:top w:w="100" w:type="dxa"/>
+              <w:left w:w="100" w:type="dxa"/>
+              <w:bottom w:w="100" w:type="dxa"/>
+              <w:right w:w="100" w:type="dxa"/>
+            </w:tcMar>
+          </w:tcPr>
+          <w:p>
+            <w:pPr>
+              <w:widowControl w:val="0"/>
+              <w:spacing w:line="240" w:lineRule="auto"/>
+            </w:pPr>
+            <w:r>
+              <w:t>Weather</w:t>
+            </w:r>
+          </w:p>
+        </w:tc>
+        <w:tc>
+          <w:tcPr>
+            <w:tcW w:w="2220" w:type="dxa"/>
+            <w:shd w:val="clear" w:color="auto" w:fill="auto"/>
+            <w:tcMar>
+              <w:top w:w="100" w:type="dxa"/>
+              <w:left w:w="100" w:type="dxa"/>
+              <w:bottom w:w="100" w:type="dxa"/>
+              <w:right w:w="100" w:type="dxa"/>
+            </w:tcMar>
+          </w:tcPr>
+          <w:p>
+            <w:pPr>
+              <w:widowControl w:val="0"/>
+              <w:spacing w:line="240" w:lineRule="auto"/>
+            </w:pPr>
+            <w:r>
+              <w:t>Sub-</w:t>
+            </w:r>
             <w:r>
               <w:t>Service</w:t>
             </w:r>
@@ -7173,7 +7531,7 @@
               <w:spacing w:line="240" w:lineRule="auto"/>
             </w:pPr>
             <w:r>
-              <w:t>Clubs</w:t>
+              <w:t>Resources</w:t>
             </w:r>
           </w:p>
         </w:tc>
@@ -7257,11 +7615,7 @@
               <w:spacing w:line="240" w:lineRule="auto"/>
             </w:pPr>
             <w:r>
-              <w:t xml:space="preserve">Users have a list of local clubs that they </w:t>
-            </w:r>
-            <w:r>
-              <w:lastRenderedPageBreak/>
-              <w:t xml:space="preserve">can organize to their preference. </w:t>
+              <w:t>Users can find Florida based local facilities for Covid issues.</w:t>
             </w:r>
           </w:p>
         </w:tc>
@@ -7291,8 +7645,7 @@
               <w:spacing w:line="240" w:lineRule="auto"/>
             </w:pPr>
             <w:r>
-              <w:lastRenderedPageBreak/>
-              <w:t>Resources</w:t>
+              <w:t>Resource Items</w:t>
             </w:r>
           </w:p>
         </w:tc>
@@ -7320,7 +7673,7 @@
               <w:spacing w:line="240" w:lineRule="auto"/>
             </w:pPr>
             <w:r>
-              <w:t>Service</w:t>
+              <w:t>Data</w:t>
             </w:r>
           </w:p>
         </w:tc>
@@ -7376,7 +7729,260 @@
               <w:spacing w:line="240" w:lineRule="auto"/>
             </w:pPr>
             <w:r>
-              <w:t>Users can find Florida based local facilities for Covid issues.</w:t>
+              <w:t>Format: URL</w:t>
+            </w:r>
+          </w:p>
+          <w:p>
+            <w:pPr>
+              <w:widowControl w:val="0"/>
+              <w:pBdr>
+                <w:top w:val="nil"/>
+                <w:left w:val="nil"/>
+                <w:bottom w:val="nil"/>
+                <w:right w:val="nil"/>
+                <w:between w:val="nil"/>
+              </w:pBdr>
+              <w:spacing w:line="240" w:lineRule="auto"/>
+            </w:pPr>
+            <w:r>
+              <w:t>Resource items are links to local resources in area</w:t>
+            </w:r>
+          </w:p>
+        </w:tc>
+      </w:tr>
+      <w:tr>
+        <w:trPr>
+          <w:trHeight w:val="483"/>
+        </w:trPr>
+        <w:tc>
+          <w:tcPr>
+            <w:tcW w:w="2460" w:type="dxa"/>
+            <w:shd w:val="clear" w:color="auto" w:fill="auto"/>
+            <w:tcMar>
+              <w:top w:w="100" w:type="dxa"/>
+              <w:left w:w="100" w:type="dxa"/>
+              <w:bottom w:w="100" w:type="dxa"/>
+              <w:right w:w="100" w:type="dxa"/>
+            </w:tcMar>
+          </w:tcPr>
+          <w:p>
+            <w:pPr>
+              <w:widowControl w:val="0"/>
+              <w:pBdr>
+                <w:top w:val="nil"/>
+                <w:left w:val="nil"/>
+                <w:bottom w:val="nil"/>
+                <w:right w:val="nil"/>
+                <w:between w:val="nil"/>
+              </w:pBdr>
+              <w:spacing w:line="240" w:lineRule="auto"/>
+            </w:pPr>
+            <w:r>
+              <w:t>Forum</w:t>
+            </w:r>
+          </w:p>
+        </w:tc>
+        <w:tc>
+          <w:tcPr>
+            <w:tcW w:w="2220" w:type="dxa"/>
+            <w:shd w:val="clear" w:color="auto" w:fill="auto"/>
+            <w:tcMar>
+              <w:top w:w="100" w:type="dxa"/>
+              <w:left w:w="100" w:type="dxa"/>
+              <w:bottom w:w="100" w:type="dxa"/>
+              <w:right w:w="100" w:type="dxa"/>
+            </w:tcMar>
+          </w:tcPr>
+          <w:p>
+            <w:pPr>
+              <w:widowControl w:val="0"/>
+              <w:pBdr>
+                <w:top w:val="nil"/>
+                <w:left w:val="nil"/>
+                <w:bottom w:val="nil"/>
+                <w:right w:val="nil"/>
+                <w:between w:val="nil"/>
+              </w:pBdr>
+              <w:spacing w:line="240" w:lineRule="auto"/>
+            </w:pPr>
+            <w:r>
+              <w:t>Service</w:t>
+            </w:r>
+          </w:p>
+        </w:tc>
+        <w:tc>
+          <w:tcPr>
+            <w:tcW w:w="2340" w:type="dxa"/>
+            <w:shd w:val="clear" w:color="auto" w:fill="auto"/>
+            <w:tcMar>
+              <w:top w:w="100" w:type="dxa"/>
+              <w:left w:w="100" w:type="dxa"/>
+              <w:bottom w:w="100" w:type="dxa"/>
+              <w:right w:w="100" w:type="dxa"/>
+            </w:tcMar>
+          </w:tcPr>
+          <w:p>
+            <w:pPr>
+              <w:widowControl w:val="0"/>
+              <w:pBdr>
+                <w:top w:val="nil"/>
+                <w:left w:val="nil"/>
+                <w:bottom w:val="nil"/>
+                <w:right w:val="nil"/>
+                <w:between w:val="nil"/>
+              </w:pBdr>
+              <w:spacing w:line="240" w:lineRule="auto"/>
+            </w:pPr>
+            <w:r>
+              <w:t>Site user service</w:t>
+            </w:r>
+          </w:p>
+        </w:tc>
+        <w:tc>
+          <w:tcPr>
+            <w:tcW w:w="2340" w:type="dxa"/>
+            <w:shd w:val="clear" w:color="auto" w:fill="auto"/>
+            <w:tcMar>
+              <w:top w:w="100" w:type="dxa"/>
+              <w:left w:w="100" w:type="dxa"/>
+              <w:bottom w:w="100" w:type="dxa"/>
+              <w:right w:w="100" w:type="dxa"/>
+            </w:tcMar>
+          </w:tcPr>
+          <w:p>
+            <w:pPr>
+              <w:widowControl w:val="0"/>
+              <w:pBdr>
+                <w:top w:val="nil"/>
+                <w:left w:val="nil"/>
+                <w:bottom w:val="nil"/>
+                <w:right w:val="nil"/>
+                <w:between w:val="nil"/>
+              </w:pBdr>
+              <w:spacing w:line="240" w:lineRule="auto"/>
+            </w:pPr>
+            <w:r>
+              <w:t>Members post and reply to discuss topics in this organized a place</w:t>
+            </w:r>
+          </w:p>
+        </w:tc>
+      </w:tr>
+      <w:tr>
+        <w:trPr>
+          <w:trHeight w:val="483"/>
+        </w:trPr>
+        <w:tc>
+          <w:tcPr>
+            <w:tcW w:w="2460" w:type="dxa"/>
+            <w:shd w:val="clear" w:color="auto" w:fill="auto"/>
+            <w:tcMar>
+              <w:top w:w="100" w:type="dxa"/>
+              <w:left w:w="100" w:type="dxa"/>
+              <w:bottom w:w="100" w:type="dxa"/>
+              <w:right w:w="100" w:type="dxa"/>
+            </w:tcMar>
+          </w:tcPr>
+          <w:p>
+            <w:pPr>
+              <w:widowControl w:val="0"/>
+              <w:pBdr>
+                <w:top w:val="nil"/>
+                <w:left w:val="nil"/>
+                <w:bottom w:val="nil"/>
+                <w:right w:val="nil"/>
+                <w:between w:val="nil"/>
+              </w:pBdr>
+              <w:spacing w:line="240" w:lineRule="auto"/>
+            </w:pPr>
+            <w:r>
+              <w:t>Clubs</w:t>
+            </w:r>
+          </w:p>
+        </w:tc>
+        <w:tc>
+          <w:tcPr>
+            <w:tcW w:w="2220" w:type="dxa"/>
+            <w:shd w:val="clear" w:color="auto" w:fill="auto"/>
+            <w:tcMar>
+              <w:top w:w="100" w:type="dxa"/>
+              <w:left w:w="100" w:type="dxa"/>
+              <w:bottom w:w="100" w:type="dxa"/>
+              <w:right w:w="100" w:type="dxa"/>
+            </w:tcMar>
+          </w:tcPr>
+          <w:p>
+            <w:pPr>
+              <w:widowControl w:val="0"/>
+              <w:pBdr>
+                <w:top w:val="nil"/>
+                <w:left w:val="nil"/>
+                <w:bottom w:val="nil"/>
+                <w:right w:val="nil"/>
+                <w:between w:val="nil"/>
+              </w:pBdr>
+              <w:spacing w:line="240" w:lineRule="auto"/>
+            </w:pPr>
+            <w:r>
+              <w:t>Sub-</w:t>
+            </w:r>
+            <w:r>
+              <w:t>Service</w:t>
+            </w:r>
+          </w:p>
+        </w:tc>
+        <w:tc>
+          <w:tcPr>
+            <w:tcW w:w="2340" w:type="dxa"/>
+            <w:shd w:val="clear" w:color="auto" w:fill="auto"/>
+            <w:tcMar>
+              <w:top w:w="100" w:type="dxa"/>
+              <w:left w:w="100" w:type="dxa"/>
+              <w:bottom w:w="100" w:type="dxa"/>
+              <w:right w:w="100" w:type="dxa"/>
+            </w:tcMar>
+          </w:tcPr>
+          <w:p>
+            <w:pPr>
+              <w:widowControl w:val="0"/>
+              <w:pBdr>
+                <w:top w:val="nil"/>
+                <w:left w:val="nil"/>
+                <w:bottom w:val="nil"/>
+                <w:right w:val="nil"/>
+                <w:between w:val="nil"/>
+              </w:pBdr>
+              <w:spacing w:line="240" w:lineRule="auto"/>
+            </w:pPr>
+            <w:r>
+              <w:t>Site user service</w:t>
+            </w:r>
+          </w:p>
+        </w:tc>
+        <w:tc>
+          <w:tcPr>
+            <w:tcW w:w="2340" w:type="dxa"/>
+            <w:shd w:val="clear" w:color="auto" w:fill="auto"/>
+            <w:tcMar>
+              <w:top w:w="100" w:type="dxa"/>
+              <w:left w:w="100" w:type="dxa"/>
+              <w:bottom w:w="100" w:type="dxa"/>
+              <w:right w:w="100" w:type="dxa"/>
+            </w:tcMar>
+          </w:tcPr>
+          <w:p>
+            <w:pPr>
+              <w:widowControl w:val="0"/>
+              <w:pBdr>
+                <w:top w:val="nil"/>
+                <w:left w:val="nil"/>
+                <w:bottom w:val="nil"/>
+                <w:right w:val="nil"/>
+                <w:between w:val="nil"/>
+              </w:pBdr>
+              <w:spacing w:line="240" w:lineRule="auto"/>
+            </w:pPr>
+            <w:r>
+              <w:t xml:space="preserve">Users have a list of local clubs that they can organize to their preference. </w:t>
             </w:r>
           </w:p>
         </w:tc>
@@ -7406,7 +8012,7 @@
               <w:spacing w:line="240" w:lineRule="auto"/>
             </w:pPr>
             <w:r>
-              <w:t>Forum</w:t>
+              <w:t>Comment</w:t>
             </w:r>
           </w:p>
         </w:tc>
@@ -7434,7 +8040,7 @@
               <w:spacing w:line="240" w:lineRule="auto"/>
             </w:pPr>
             <w:r>
-              <w:t>Service</w:t>
+              <w:t>Sub-Service</w:t>
             </w:r>
           </w:p>
         </w:tc>
@@ -7490,7 +8096,7 @@
               <w:spacing w:line="240" w:lineRule="auto"/>
             </w:pPr>
             <w:r>
-              <w:t>Members post and reply to discuss topics in this organized a place</w:t>
+              <w:t>Members can leave comments in on photos in the gallery</w:t>
             </w:r>
           </w:p>
         </w:tc>
@@ -7520,7 +8126,7 @@
               <w:spacing w:line="240" w:lineRule="auto"/>
             </w:pPr>
             <w:r>
-              <w:t>Comment</w:t>
+              <w:t>Discussions</w:t>
             </w:r>
           </w:p>
         </w:tc>
@@ -7548,7 +8154,7 @@
               <w:spacing w:line="240" w:lineRule="auto"/>
             </w:pPr>
             <w:r>
-              <w:t>Service</w:t>
+              <w:t>Sub-Service</w:t>
             </w:r>
           </w:p>
         </w:tc>
@@ -7604,7 +8210,13 @@
               <w:spacing w:line="240" w:lineRule="auto"/>
             </w:pPr>
             <w:r>
-              <w:t>Members can leave comments in on photos in the gallery</w:t>
+              <w:t xml:space="preserve">Members can create discussions for multiple people to </w:t>
+            </w:r>
+            <w:r>
+              <w:t>discuss</w:t>
+            </w:r>
+            <w:r>
+              <w:t xml:space="preserve"> commonalities</w:t>
             </w:r>
           </w:p>
         </w:tc>
@@ -7634,6 +8246,7 @@
               <w:spacing w:line="240" w:lineRule="auto"/>
             </w:pPr>
             <w:r>
+              <w:lastRenderedPageBreak/>
               <w:t>Gallery</w:t>
             </w:r>
           </w:p>
@@ -7761,7 +8374,7 @@
               <w:spacing w:line="240" w:lineRule="auto"/>
             </w:pPr>
             <w:r>
-              <w:t>Web Site</w:t>
+              <w:t>Photos</w:t>
             </w:r>
           </w:p>
         </w:tc>
@@ -7789,7 +8402,7 @@
               <w:spacing w:line="240" w:lineRule="auto"/>
             </w:pPr>
             <w:r>
-              <w:t>User interface</w:t>
+              <w:t>Data</w:t>
             </w:r>
           </w:p>
         </w:tc>
@@ -7817,7 +8430,7 @@
               <w:spacing w:line="240" w:lineRule="auto"/>
             </w:pPr>
             <w:r>
-              <w:t>User interface</w:t>
+              <w:t>Site user service</w:t>
             </w:r>
           </w:p>
         </w:tc>
@@ -7845,8 +8458,29 @@
               <w:spacing w:line="240" w:lineRule="auto"/>
             </w:pPr>
             <w:r>
-              <w:t>Front end display of complete web browser system.</w:t>
-            </w:r>
+              <w:t>Format: Jpeg</w:t>
+            </w:r>
+          </w:p>
+          <w:p>
+            <w:pPr>
+              <w:widowControl w:val="0"/>
+              <w:pBdr>
+                <w:top w:val="nil"/>
+                <w:left w:val="nil"/>
+                <w:bottom w:val="nil"/>
+                <w:right w:val="nil"/>
+                <w:between w:val="nil"/>
+              </w:pBdr>
+              <w:spacing w:line="240" w:lineRule="auto"/>
+            </w:pPr>
+            <w:r>
+              <w:t>Max-Size</w:t>
+            </w:r>
+            <w:proofErr w:type="gramStart"/>
+            <w:r>
+              <w:t>: ?</w:t>
+            </w:r>
+            <w:proofErr w:type="gramEnd"/>
           </w:p>
         </w:tc>
       </w:tr>
@@ -8083,8 +8717,6 @@
     <w:p/>
     <w:p/>
     <w:p/>
-    <w:p/>
-    <w:p/>
     <w:p>
       <w:pPr>
         <w:rPr>
@@ -8095,14 +8727,6 @@
     </w:p>
     <w:p>
       <w:pPr>
-        <w:rPr>
-          <w:rFonts w:ascii="Calibri" w:eastAsia="Calibri" w:hAnsi="Calibri" w:cs="Calibri"/>
-          <w:sz w:val="27"/>
-        </w:rPr>
-      </w:pPr>
-    </w:p>
-    <w:p>
-      <w:pPr>
         <w:pStyle w:val="Heading1"/>
         <w:rPr>
           <w:sz w:val="36"/>
@@ -8115,7 +8739,6 @@
           <w:sz w:val="36"/>
           <w:szCs w:val="36"/>
         </w:rPr>
-        <w:lastRenderedPageBreak/>
         <w:t xml:space="preserve">Initial </w:t>
       </w:r>
       <w:r>
@@ -8352,6 +8975,7 @@
         </w:numPr>
       </w:pPr>
       <w:r>
+        <w:lastRenderedPageBreak/>
         <w:t>Website will redirect to homepage as a logged in user</w:t>
       </w:r>
     </w:p>
@@ -8390,11 +9014,9 @@
       <w:r>
         <w:t xml:space="preserve">REQ 1.1 Create </w:t>
       </w:r>
-      <w:proofErr w:type="gramStart"/>
-      <w:r>
-        <w:t>An</w:t>
-      </w:r>
-      <w:proofErr w:type="gramEnd"/>
+      <w:r>
+        <w:t>an</w:t>
+      </w:r>
       <w:r>
         <w:t xml:space="preserve"> Account</w:t>
       </w:r>
@@ -8661,15 +9283,48 @@
           <w:ilvl w:val="1"/>
           <w:numId w:val="39"/>
         </w:numPr>
-      </w:pPr>
-      <w:r>
         <w:rPr>
           <w:b/>
           <w:bCs/>
           <w:sz w:val="28"/>
           <w:szCs w:val="28"/>
         </w:rPr>
-        <w:t>Functional Requirement Label</w:t>
+      </w:pPr>
+      <w:r>
+        <w:rPr>
+          <w:b/>
+          <w:bCs/>
+          <w:sz w:val="28"/>
+          <w:szCs w:val="28"/>
+        </w:rPr>
+        <w:t>Stimulus/Response</w:t>
+      </w:r>
+      <w:r>
+        <w:rPr>
+          <w:b/>
+          <w:bCs/>
+          <w:sz w:val="28"/>
+          <w:szCs w:val="28"/>
+        </w:rPr>
+        <w:t xml:space="preserve"> Sequence</w:t>
+      </w:r>
+      <w:r>
+        <w:rPr>
+          <w:b/>
+          <w:bCs/>
+          <w:sz w:val="28"/>
+          <w:szCs w:val="28"/>
+        </w:rPr>
+        <w:t xml:space="preserve"> – </w:t>
+      </w:r>
+      <w:r>
+        <w:rPr>
+          <w:b/>
+          <w:bCs/>
+          <w:sz w:val="28"/>
+          <w:szCs w:val="28"/>
+        </w:rPr>
+        <w:t>View/Reply in Discussion</w:t>
       </w:r>
     </w:p>
     <w:p>
@@ -8679,9 +9334,18 @@
           <w:ilvl w:val="2"/>
           <w:numId w:val="39"/>
         </w:numPr>
-      </w:pPr>
-      <w:r>
-        <w:t>REQ 2.2 View Forums</w:t>
+        <w:rPr>
+          <w:b/>
+          <w:bCs/>
+          <w:sz w:val="28"/>
+          <w:szCs w:val="28"/>
+        </w:rPr>
+      </w:pPr>
+      <w:r>
+        <w:t xml:space="preserve">Members can </w:t>
+      </w:r>
+      <w:r>
+        <w:t xml:space="preserve">find a discussion by searching for title. </w:t>
       </w:r>
     </w:p>
     <w:p>
@@ -8691,10 +9355,66 @@
           <w:ilvl w:val="2"/>
           <w:numId w:val="39"/>
         </w:numPr>
-      </w:pPr>
-      <w:r>
-        <w:lastRenderedPageBreak/>
-        <w:t>REQ 2.3 Search Forums</w:t>
+        <w:rPr>
+          <w:b/>
+          <w:bCs/>
+          <w:sz w:val="28"/>
+          <w:szCs w:val="28"/>
+        </w:rPr>
+      </w:pPr>
+      <w:r>
+        <w:t xml:space="preserve">Member can join a discussion by replying to discussion posts. </w:t>
+      </w:r>
+    </w:p>
+    <w:p>
+      <w:pPr>
+        <w:pStyle w:val="ListParagraph"/>
+        <w:numPr>
+          <w:ilvl w:val="1"/>
+          <w:numId w:val="39"/>
+        </w:numPr>
+        <w:rPr>
+          <w:b/>
+          <w:bCs/>
+          <w:sz w:val="28"/>
+          <w:szCs w:val="28"/>
+        </w:rPr>
+      </w:pPr>
+      <w:r>
+        <w:rPr>
+          <w:b/>
+          <w:bCs/>
+          <w:sz w:val="28"/>
+          <w:szCs w:val="28"/>
+        </w:rPr>
+        <w:t>Stimulus/Response</w:t>
+      </w:r>
+      <w:r>
+        <w:rPr>
+          <w:b/>
+          <w:bCs/>
+          <w:sz w:val="28"/>
+          <w:szCs w:val="28"/>
+        </w:rPr>
+        <w:t xml:space="preserve"> Sequence</w:t>
+      </w:r>
+      <w:r>
+        <w:rPr>
+          <w:b/>
+          <w:bCs/>
+          <w:sz w:val="28"/>
+          <w:szCs w:val="28"/>
+        </w:rPr>
+        <w:t xml:space="preserve"> – </w:t>
+      </w:r>
+      <w:r>
+        <w:rPr>
+          <w:b/>
+          <w:bCs/>
+          <w:sz w:val="28"/>
+          <w:szCs w:val="28"/>
+        </w:rPr>
+        <w:t>Discussion of the Week</w:t>
       </w:r>
     </w:p>
     <w:p>
@@ -8704,10 +9424,220 @@
           <w:ilvl w:val="2"/>
           <w:numId w:val="39"/>
         </w:numPr>
+        <w:rPr>
+          <w:b/>
+          <w:bCs/>
+          <w:sz w:val="28"/>
+          <w:szCs w:val="28"/>
+        </w:rPr>
+      </w:pPr>
+      <w:r>
+        <w:t>Members can find the Discussion of the Week by selecting the forum page</w:t>
+      </w:r>
+    </w:p>
+    <w:p>
+      <w:pPr>
+        <w:pStyle w:val="ListParagraph"/>
+        <w:numPr>
+          <w:ilvl w:val="2"/>
+          <w:numId w:val="39"/>
+        </w:numPr>
+        <w:rPr>
+          <w:b/>
+          <w:bCs/>
+          <w:sz w:val="28"/>
+          <w:szCs w:val="28"/>
+        </w:rPr>
+      </w:pPr>
+      <w:r>
+        <w:t>The discussion of the week is the discussion with the most posts in the past week.</w:t>
+      </w:r>
+    </w:p>
+    <w:p>
+      <w:pPr>
+        <w:pStyle w:val="ListParagraph"/>
+        <w:numPr>
+          <w:ilvl w:val="1"/>
+          <w:numId w:val="39"/>
+        </w:numPr>
+      </w:pPr>
+    </w:p>
+    <w:p>
+      <w:pPr>
+        <w:pStyle w:val="ListParagraph"/>
+        <w:numPr>
+          <w:ilvl w:val="1"/>
+          <w:numId w:val="39"/>
+        </w:numPr>
+        <w:rPr>
+          <w:b/>
+          <w:bCs/>
+          <w:sz w:val="28"/>
+          <w:szCs w:val="28"/>
+        </w:rPr>
+      </w:pPr>
+      <w:r>
+        <w:rPr>
+          <w:b/>
+          <w:bCs/>
+          <w:sz w:val="28"/>
+          <w:szCs w:val="28"/>
+        </w:rPr>
+        <w:t>Stimulus/Response</w:t>
+      </w:r>
+      <w:r>
+        <w:rPr>
+          <w:b/>
+          <w:bCs/>
+          <w:sz w:val="28"/>
+          <w:szCs w:val="28"/>
+        </w:rPr>
+        <w:t xml:space="preserve"> Sequence</w:t>
+      </w:r>
+      <w:r>
+        <w:rPr>
+          <w:b/>
+          <w:bCs/>
+          <w:sz w:val="28"/>
+          <w:szCs w:val="28"/>
+        </w:rPr>
+        <w:t xml:space="preserve"> – </w:t>
+      </w:r>
+      <w:r>
+        <w:rPr>
+          <w:b/>
+          <w:bCs/>
+          <w:sz w:val="28"/>
+          <w:szCs w:val="28"/>
+        </w:rPr>
+        <w:t>Create/Join Club</w:t>
+      </w:r>
+    </w:p>
+    <w:p>
+      <w:pPr>
+        <w:pStyle w:val="ListParagraph"/>
+        <w:numPr>
+          <w:ilvl w:val="2"/>
+          <w:numId w:val="39"/>
+        </w:numPr>
+        <w:rPr>
+          <w:b/>
+          <w:bCs/>
+          <w:sz w:val="28"/>
+          <w:szCs w:val="28"/>
+        </w:rPr>
+      </w:pPr>
+      <w:r>
+        <w:t>Members can either create their own club to invite other Members too. Or can join other clubs via an invite.</w:t>
+      </w:r>
+    </w:p>
+    <w:p>
+      <w:pPr>
+        <w:pStyle w:val="ListParagraph"/>
+        <w:numPr>
+          <w:ilvl w:val="1"/>
+          <w:numId w:val="39"/>
+        </w:numPr>
+      </w:pPr>
+      <w:r>
+        <w:rPr>
+          <w:b/>
+          <w:bCs/>
+          <w:sz w:val="28"/>
+          <w:szCs w:val="28"/>
+        </w:rPr>
+        <w:t>Functional Requirement Label</w:t>
+      </w:r>
+    </w:p>
+    <w:p>
+      <w:pPr>
+        <w:pStyle w:val="ListParagraph"/>
+        <w:numPr>
+          <w:ilvl w:val="2"/>
+          <w:numId w:val="39"/>
+        </w:numPr>
+      </w:pPr>
+      <w:r>
+        <w:t>REQ 2.2 View Forums</w:t>
+      </w:r>
+    </w:p>
+    <w:p>
+      <w:pPr>
+        <w:pStyle w:val="ListParagraph"/>
+        <w:numPr>
+          <w:ilvl w:val="2"/>
+          <w:numId w:val="39"/>
+        </w:numPr>
+      </w:pPr>
+      <w:r>
+        <w:t>REQ 2.3 Search Forums</w:t>
+      </w:r>
+    </w:p>
+    <w:p>
+      <w:pPr>
+        <w:pStyle w:val="ListParagraph"/>
+        <w:numPr>
+          <w:ilvl w:val="2"/>
+          <w:numId w:val="39"/>
+        </w:numPr>
       </w:pPr>
       <w:r>
         <w:t>REQ 2.4 Post to Forums</w:t>
       </w:r>
+    </w:p>
+    <w:p>
+      <w:pPr>
+        <w:pStyle w:val="ListParagraph"/>
+        <w:numPr>
+          <w:ilvl w:val="2"/>
+          <w:numId w:val="39"/>
+        </w:numPr>
+      </w:pPr>
+      <w:r>
+        <w:t>REQ 2.5 View/Reply in Discussion</w:t>
+      </w:r>
+    </w:p>
+    <w:p>
+      <w:pPr>
+        <w:pStyle w:val="ListParagraph"/>
+        <w:numPr>
+          <w:ilvl w:val="2"/>
+          <w:numId w:val="39"/>
+        </w:numPr>
+      </w:pPr>
+      <w:r>
+        <w:t>REQ 2.6 Create/Join Club</w:t>
+      </w:r>
+    </w:p>
+    <w:p>
+      <w:pPr>
+        <w:pStyle w:val="ListParagraph"/>
+        <w:numPr>
+          <w:ilvl w:val="2"/>
+          <w:numId w:val="39"/>
+        </w:numPr>
+      </w:pPr>
+      <w:r>
+        <w:t>REQ 2.7 Discussion of the Week</w:t>
+      </w:r>
+    </w:p>
+    <w:p>
+      <w:pPr>
+        <w:pStyle w:val="ListParagraph"/>
+        <w:ind w:left="1224"/>
+      </w:pPr>
+    </w:p>
+    <w:p>
+      <w:pPr>
+        <w:pStyle w:val="ListParagraph"/>
+        <w:ind w:left="1224"/>
+      </w:pPr>
+    </w:p>
+    <w:p>
+      <w:pPr>
+        <w:pStyle w:val="ListParagraph"/>
+        <w:ind w:left="1224"/>
+      </w:pPr>
     </w:p>
     <w:p>
       <w:pPr>
@@ -8736,6 +9666,7 @@
           <w:sz w:val="28"/>
           <w:szCs w:val="28"/>
         </w:rPr>
+        <w:lastRenderedPageBreak/>
         <w:t>Play Games</w:t>
       </w:r>
     </w:p>
@@ -8824,15 +9755,57 @@
           <w:ilvl w:val="1"/>
           <w:numId w:val="39"/>
         </w:numPr>
-      </w:pPr>
-      <w:r>
         <w:rPr>
           <w:b/>
           <w:bCs/>
           <w:sz w:val="28"/>
           <w:szCs w:val="28"/>
         </w:rPr>
-        <w:t>Functional Requirement Label</w:t>
+      </w:pPr>
+      <w:r>
+        <w:rPr>
+          <w:b/>
+          <w:bCs/>
+          <w:sz w:val="28"/>
+          <w:szCs w:val="28"/>
+        </w:rPr>
+        <w:t>Stimulus/Response</w:t>
+      </w:r>
+      <w:r>
+        <w:rPr>
+          <w:b/>
+          <w:bCs/>
+          <w:sz w:val="28"/>
+          <w:szCs w:val="28"/>
+        </w:rPr>
+        <w:t xml:space="preserve"> Sequence</w:t>
+      </w:r>
+      <w:r>
+        <w:rPr>
+          <w:b/>
+          <w:bCs/>
+          <w:sz w:val="28"/>
+          <w:szCs w:val="28"/>
+        </w:rPr>
+        <w:t xml:space="preserve"> – </w:t>
+      </w:r>
+      <w:r>
+        <w:rPr>
+          <w:b/>
+          <w:bCs/>
+          <w:sz w:val="28"/>
+          <w:szCs w:val="28"/>
+        </w:rPr>
+        <w:t>Play</w:t>
+      </w:r>
+      <w:r>
+        <w:rPr>
+          <w:b/>
+          <w:bCs/>
+          <w:sz w:val="28"/>
+          <w:szCs w:val="28"/>
+        </w:rPr>
+        <w:t xml:space="preserve"> Developer Choice Game</w:t>
       </w:r>
     </w:p>
     <w:p>
@@ -8842,9 +9815,182 @@
           <w:ilvl w:val="2"/>
           <w:numId w:val="39"/>
         </w:numPr>
+        <w:rPr>
+          <w:b/>
+          <w:bCs/>
+          <w:sz w:val="28"/>
+          <w:szCs w:val="28"/>
+        </w:rPr>
+      </w:pPr>
+      <w:r>
+        <w:t>User navigates to game tab, and chooses Developer’s Choice Game</w:t>
+      </w:r>
+    </w:p>
+    <w:p>
+      <w:pPr>
+        <w:pStyle w:val="ListParagraph"/>
+        <w:numPr>
+          <w:ilvl w:val="2"/>
+          <w:numId w:val="39"/>
+        </w:numPr>
+        <w:rPr>
+          <w:b/>
+          <w:bCs/>
+          <w:sz w:val="28"/>
+          <w:szCs w:val="28"/>
+        </w:rPr>
+      </w:pPr>
+      <w:r>
+        <w:t>User can choose the game we (the developers) liked the most.</w:t>
+      </w:r>
+    </w:p>
+    <w:p>
+      <w:pPr>
+        <w:pStyle w:val="ListParagraph"/>
+        <w:numPr>
+          <w:ilvl w:val="1"/>
+          <w:numId w:val="39"/>
+        </w:numPr>
+        <w:rPr>
+          <w:b/>
+          <w:bCs/>
+          <w:sz w:val="28"/>
+          <w:szCs w:val="28"/>
+        </w:rPr>
+      </w:pPr>
+      <w:r>
+        <w:rPr>
+          <w:b/>
+          <w:bCs/>
+          <w:sz w:val="28"/>
+          <w:szCs w:val="28"/>
+        </w:rPr>
+        <w:t>Stimulus/Response</w:t>
+      </w:r>
+      <w:r>
+        <w:rPr>
+          <w:b/>
+          <w:bCs/>
+          <w:sz w:val="28"/>
+          <w:szCs w:val="28"/>
+        </w:rPr>
+        <w:t xml:space="preserve"> Sequence</w:t>
+      </w:r>
+      <w:r>
+        <w:rPr>
+          <w:b/>
+          <w:bCs/>
+          <w:sz w:val="28"/>
+          <w:szCs w:val="28"/>
+        </w:rPr>
+        <w:t xml:space="preserve"> – </w:t>
+      </w:r>
+      <w:r>
+        <w:rPr>
+          <w:b/>
+          <w:bCs/>
+          <w:sz w:val="28"/>
+          <w:szCs w:val="28"/>
+        </w:rPr>
+        <w:t>Play Recently Played Game</w:t>
+      </w:r>
+    </w:p>
+    <w:p>
+      <w:pPr>
+        <w:pStyle w:val="ListParagraph"/>
+        <w:numPr>
+          <w:ilvl w:val="2"/>
+          <w:numId w:val="39"/>
+        </w:numPr>
+        <w:rPr>
+          <w:b/>
+          <w:bCs/>
+          <w:sz w:val="28"/>
+          <w:szCs w:val="28"/>
+        </w:rPr>
+      </w:pPr>
+      <w:r>
+        <w:t xml:space="preserve">User navigates to game </w:t>
+      </w:r>
+      <w:proofErr w:type="gramStart"/>
+      <w:r>
+        <w:t>tab, and</w:t>
+      </w:r>
+      <w:proofErr w:type="gramEnd"/>
+      <w:r>
+        <w:t xml:space="preserve"> chooses Most recently played.</w:t>
+      </w:r>
+    </w:p>
+    <w:p>
+      <w:pPr>
+        <w:pStyle w:val="ListParagraph"/>
+        <w:numPr>
+          <w:ilvl w:val="2"/>
+          <w:numId w:val="39"/>
+        </w:numPr>
+        <w:rPr>
+          <w:b/>
+          <w:bCs/>
+          <w:sz w:val="28"/>
+          <w:szCs w:val="28"/>
+        </w:rPr>
+      </w:pPr>
+      <w:r>
+        <w:t>Users can choose the game they most recently played. Tracked by system.</w:t>
+      </w:r>
+    </w:p>
+    <w:p>
+      <w:pPr>
+        <w:pStyle w:val="ListParagraph"/>
+        <w:numPr>
+          <w:ilvl w:val="1"/>
+          <w:numId w:val="39"/>
+        </w:numPr>
+      </w:pPr>
+      <w:r>
+        <w:rPr>
+          <w:b/>
+          <w:bCs/>
+          <w:sz w:val="28"/>
+          <w:szCs w:val="28"/>
+        </w:rPr>
+        <w:t>Functional Requirement Label</w:t>
+      </w:r>
+    </w:p>
+    <w:p>
+      <w:pPr>
+        <w:pStyle w:val="ListParagraph"/>
+        <w:numPr>
+          <w:ilvl w:val="2"/>
+          <w:numId w:val="39"/>
+        </w:numPr>
       </w:pPr>
       <w:r>
         <w:t>REQ 3.1 Play Games</w:t>
+      </w:r>
+    </w:p>
+    <w:p>
+      <w:pPr>
+        <w:pStyle w:val="ListParagraph"/>
+        <w:numPr>
+          <w:ilvl w:val="2"/>
+          <w:numId w:val="39"/>
+        </w:numPr>
+      </w:pPr>
+      <w:r>
+        <w:t>REQ 3.2 Play Developers Choice Game</w:t>
+      </w:r>
+    </w:p>
+    <w:p>
+      <w:pPr>
+        <w:pStyle w:val="ListParagraph"/>
+        <w:numPr>
+          <w:ilvl w:val="2"/>
+          <w:numId w:val="39"/>
+        </w:numPr>
+      </w:pPr>
+      <w:r>
+        <w:t>REQ 3.3 Play Recently Played Game</w:t>
       </w:r>
     </w:p>
     <w:p>
@@ -9222,6 +10368,7 @@
           <w:sz w:val="28"/>
           <w:szCs w:val="28"/>
         </w:rPr>
+        <w:lastRenderedPageBreak/>
         <w:t>Stimulus/Response</w:t>
       </w:r>
       <w:r>
@@ -9758,6 +10905,7 @@
           <w:sz w:val="24"/>
           <w:szCs w:val="24"/>
         </w:rPr>
+        <w:lastRenderedPageBreak/>
         <w:t>System will be stored on LAMP server. As such, it is subject only to LAMP server maintenance constraints.</w:t>
       </w:r>
     </w:p>
@@ -9809,7 +10957,6 @@
           <w:szCs w:val="24"/>
           <w:u w:val="single"/>
         </w:rPr>
-        <w:lastRenderedPageBreak/>
         <w:t>Performance Requirements:</w:t>
       </w:r>
     </w:p>
@@ -10302,7 +11449,6 @@
           <w:sz w:val="36"/>
           <w:szCs w:val="36"/>
         </w:rPr>
-        <w:lastRenderedPageBreak/>
         <w:t>Competitive Analysis</w:t>
       </w:r>
       <w:bookmarkEnd w:id="13"/>
@@ -11130,6 +12276,7 @@
       <w:bookmarkStart w:id="18" w:name="_Toc83736159"/>
       <w:bookmarkEnd w:id="17"/>
       <w:r>
+        <w:lastRenderedPageBreak/>
         <w:t>Twitter</w:t>
       </w:r>
       <w:bookmarkEnd w:id="18"/>
@@ -11149,7 +12296,6 @@
       <w:bookmarkStart w:id="21" w:name="_Toc83736160"/>
       <w:bookmarkEnd w:id="20"/>
       <w:r>
-        <w:lastRenderedPageBreak/>
         <w:t>Reddit</w:t>
       </w:r>
       <w:bookmarkEnd w:id="21"/>
@@ -11268,7 +12414,6 @@
           <w:sz w:val="36"/>
           <w:szCs w:val="36"/>
         </w:rPr>
-        <w:lastRenderedPageBreak/>
         <w:t>High-level system architecture</w:t>
       </w:r>
       <w:bookmarkEnd w:id="25"/>
@@ -11541,6 +12686,7 @@
           <w:b/>
           <w:bCs/>
         </w:rPr>
+        <w:lastRenderedPageBreak/>
         <w:t xml:space="preserve">GitHub: </w:t>
       </w:r>
       <w:r>
@@ -11599,7 +12745,6 @@
           <w:b/>
           <w:bCs/>
         </w:rPr>
-        <w:lastRenderedPageBreak/>
         <w:t xml:space="preserve">Jira: </w:t>
       </w:r>
       <w:r>

</xml_diff>

<commit_message>
update db diagram and milestone document
</commit_message>
<xml_diff>
--- a/Milestone 3/Milestone 3 - More Detailed Requirements, Archeticture, and Vertical Software Prototype.docx
+++ b/Milestone 3/Milestone 3 - More Detailed Requirements, Archeticture, and Vertical Software Prototype.docx
@@ -13838,26 +13838,114 @@
         <w:t xml:space="preserve">Lists of main software products, tools, languages, and systems to be used, list of core APIs available at this point, supported browsers etc. </w:t>
       </w:r>
       <w:r>
-        <w:t xml:space="preserve">You also have </w:t>
+        <w:t xml:space="preserve">You also </w:t>
       </w:r>
       <w:proofErr w:type="gramStart"/>
       <w:r>
-        <w:t>to</w:t>
-      </w:r>
-      <w:r>
-        <w:t xml:space="preserve">  decide</w:t>
+        <w:t>have to</w:t>
       </w:r>
       <w:proofErr w:type="gramEnd"/>
       <w:r>
-        <w:t xml:space="preserve">  on  which  frameworks  you  will  use  if  any.  </w:t>
-      </w:r>
-      <w:proofErr w:type="gramStart"/>
-      <w:r>
-        <w:t>These  provide</w:t>
-      </w:r>
-      <w:proofErr w:type="gramEnd"/>
-      <w:r>
-        <w:t xml:space="preserve"> both  user  interface,  as  well  as  cross-platform  and  cross  browser  layout/CSS.  All external code you plan to use must be listed along with their license.</w:t>
+        <w:t xml:space="preserve"> </w:t>
+      </w:r>
+      <w:r>
+        <w:t>decide</w:t>
+      </w:r>
+      <w:r>
+        <w:t xml:space="preserve"> </w:t>
+      </w:r>
+      <w:r>
+        <w:t>on</w:t>
+      </w:r>
+      <w:r>
+        <w:t xml:space="preserve"> </w:t>
+      </w:r>
+      <w:r>
+        <w:t>which</w:t>
+      </w:r>
+      <w:r>
+        <w:t xml:space="preserve"> </w:t>
+      </w:r>
+      <w:r>
+        <w:t>frameworks</w:t>
+      </w:r>
+      <w:r>
+        <w:t xml:space="preserve"> </w:t>
+      </w:r>
+      <w:r>
+        <w:t>you</w:t>
+      </w:r>
+      <w:r>
+        <w:t xml:space="preserve"> </w:t>
+      </w:r>
+      <w:r>
+        <w:t>will</w:t>
+      </w:r>
+      <w:r>
+        <w:t xml:space="preserve"> </w:t>
+      </w:r>
+      <w:r>
+        <w:t>use</w:t>
+      </w:r>
+      <w:r>
+        <w:t xml:space="preserve"> </w:t>
+      </w:r>
+      <w:r>
+        <w:t>if</w:t>
+      </w:r>
+      <w:r>
+        <w:t xml:space="preserve"> </w:t>
+      </w:r>
+      <w:r>
+        <w:t>any.</w:t>
+      </w:r>
+      <w:r>
+        <w:t xml:space="preserve"> </w:t>
+      </w:r>
+      <w:r>
+        <w:t>These provide both user interface, as well</w:t>
+      </w:r>
+      <w:r>
+        <w:t xml:space="preserve"> </w:t>
+      </w:r>
+      <w:r>
+        <w:t>as</w:t>
+      </w:r>
+      <w:r>
+        <w:t xml:space="preserve"> </w:t>
+      </w:r>
+      <w:r>
+        <w:t>cross-platform</w:t>
+      </w:r>
+      <w:r>
+        <w:t xml:space="preserve"> </w:t>
+      </w:r>
+      <w:r>
+        <w:t>and</w:t>
+      </w:r>
+      <w:r>
+        <w:t xml:space="preserve"> </w:t>
+      </w:r>
+      <w:r>
+        <w:t>cross</w:t>
+      </w:r>
+      <w:r>
+        <w:t xml:space="preserve"> </w:t>
+      </w:r>
+      <w:r>
+        <w:t>browser</w:t>
+      </w:r>
+      <w:r>
+        <w:t xml:space="preserve"> </w:t>
+      </w:r>
+      <w:r>
+        <w:t>layout/CSS.</w:t>
+      </w:r>
+      <w:r>
+        <w:t xml:space="preserve"> </w:t>
+      </w:r>
+      <w:r>
+        <w:t>All external code you plan to use must be listed along with their license.</w:t>
       </w:r>
     </w:p>
     <w:p/>
@@ -13896,7 +13984,10 @@
         <w:t xml:space="preserve">Lamp Server: </w:t>
       </w:r>
       <w:r>
-        <w:t>The FAU provided Lamp Server is the host server for our Fall 2021 Principles of Software Engineering project.</w:t>
+        <w:t>The FAU provided Lamp Server is the host server for our Fall 2021 Principles of Software Engineering project</w:t>
+      </w:r>
+      <w:r>
+        <w:t xml:space="preserve"> and will house user uploaded content.</w:t>
       </w:r>
     </w:p>
     <w:p>
@@ -13957,6 +14048,43 @@
     <w:p>
       <w:pPr>
         <w:pStyle w:val="ListParagraph"/>
+        <w:numPr>
+          <w:ilvl w:val="1"/>
+          <w:numId w:val="15"/>
+        </w:numPr>
+        <w:jc w:val="both"/>
+      </w:pPr>
+      <w:r>
+        <w:object w:dxaOrig="1520" w:dyaOrig="987" w14:anchorId="32FB9B88">
+          <v:shapetype id="_x0000_t75" coordsize="21600,21600" o:spt="75" o:preferrelative="t" path="m@4@5l@4@11@9@11@9@5xe" filled="f" stroked="f">
+            <v:stroke joinstyle="miter"/>
+            <v:formulas>
+              <v:f eqn="if lineDrawn pixelLineWidth 0"/>
+              <v:f eqn="sum @0 1 0"/>
+              <v:f eqn="sum 0 0 @1"/>
+              <v:f eqn="prod @2 1 2"/>
+              <v:f eqn="prod @3 21600 pixelWidth"/>
+              <v:f eqn="prod @3 21600 pixelHeight"/>
+              <v:f eqn="sum @0 0 1"/>
+              <v:f eqn="prod @6 1 2"/>
+              <v:f eqn="prod @7 21600 pixelWidth"/>
+              <v:f eqn="sum @8 21600 0"/>
+              <v:f eqn="prod @7 21600 pixelHeight"/>
+              <v:f eqn="sum @10 21600 0"/>
+            </v:formulas>
+            <v:path o:extrusionok="f" gradientshapeok="t" o:connecttype="rect"/>
+            <o:lock v:ext="edit" aspectratio="t"/>
+          </v:shapetype>
+          <v:shape id="_x0000_i1031" type="#_x0000_t75" style="width:76.2pt;height:49.2pt" o:ole="">
+            <v:imagedata r:id="rId12" o:title=""/>
+          </v:shape>
+          <o:OLEObject Type="Embed" ProgID="AcroExch.Document.DC" ShapeID="_x0000_i1031" DrawAspect="Icon" ObjectID="_1696580434" r:id="rId13"/>
+        </w:object>
+      </w:r>
+    </w:p>
+    <w:p>
+      <w:pPr>
+        <w:pStyle w:val="ListParagraph"/>
         <w:ind w:left="1080"/>
       </w:pPr>
     </w:p>
@@ -14163,7 +14291,6 @@
           <w:b/>
           <w:bCs/>
         </w:rPr>
-        <w:lastRenderedPageBreak/>
         <w:t xml:space="preserve">Jira: </w:t>
       </w:r>
       <w:r>
@@ -14558,6 +14685,7 @@
           <w:sz w:val="24"/>
           <w:szCs w:val="24"/>
         </w:rPr>
+        <w:lastRenderedPageBreak/>
         <w:t>Developer</w:t>
       </w:r>
       <w:r>
@@ -17271,7 +17399,7 @@
         <w:bCs w:val="0"/>
       </w:rPr>
     </w:lvl>
-    <w:lvl w:ilvl="1" w:tplc="04090019" w:tentative="1">
+    <w:lvl w:ilvl="1" w:tplc="04090019">
       <w:start w:val="1"/>
       <w:numFmt w:val="lowerLetter"/>
       <w:lvlText w:val="%2."/>

</xml_diff>

<commit_message>
Update Milestone 3 Doc
Included the Class Diagram for Webpage and Database, Component Diagram, and Deployment Diagram
</commit_message>
<xml_diff>
--- a/Milestone 3/Milestone 3 - More Detailed Requirements, Archeticture, and Vertical Software Prototype.docx
+++ b/Milestone 3/Milestone 3 - More Detailed Requirements, Archeticture, and Vertical Software Prototype.docx
@@ -76,12 +76,7 @@
       </w:r>
       <w:r>
         <w:br/>
-      </w:r>
-      <w:r>
-        <w:t xml:space="preserve">                   </w:t>
-      </w:r>
-      <w:r>
-        <w:t xml:space="preserve">Username: </w:t>
+        <w:t xml:space="preserve">                   Username: </w:t>
       </w:r>
       <w:proofErr w:type="spellStart"/>
       <w:r>
@@ -90,56 +85,28 @@
       <w:proofErr w:type="spellEnd"/>
       <w:r>
         <w:br/>
-      </w:r>
-      <w:r>
-        <w:t xml:space="preserve">                   </w:t>
-      </w:r>
-      <w:r>
-        <w:t>Name: Van Campbell</w:t>
+        <w:t xml:space="preserve">                   Name: Van Campbell</w:t>
       </w:r>
       <w:r>
         <w:br/>
-      </w:r>
-      <w:r>
-        <w:t xml:space="preserve">                   </w:t>
-      </w:r>
-      <w:r>
-        <w:t>Email: VCAMPBELL2019@FAU.EDU</w:t>
+        <w:t xml:space="preserve">                   Email: VCAMPBELL2019@FAU.EDU</w:t>
       </w:r>
       <w:r>
         <w:br/>
-      </w:r>
-      <w:r>
-        <w:t xml:space="preserve">                   </w:t>
-      </w:r>
-      <w:r>
-        <w:t>Color: Red</w:t>
+        <w:t xml:space="preserve">                   Color: Red</w:t>
       </w:r>
       <w:r>
         <w:br/>
-      </w:r>
-      <w:r>
-        <w:t xml:space="preserve">                   </w:t>
-      </w:r>
-      <w:r>
-        <w:t>ZIP: 33431</w:t>
-      </w:r>
-    </w:p>
-    <w:p>
-      <w:r>
-        <w:t xml:space="preserve">Van – </w:t>
-      </w:r>
-      <w:r>
-        <w:t>Potential Match Found!</w:t>
+        <w:t xml:space="preserve">                   ZIP: 33431</w:t>
+      </w:r>
+    </w:p>
+    <w:p>
+      <w:r>
+        <w:t>Van – Potential Match Found!</w:t>
       </w:r>
       <w:r>
         <w:br/>
-      </w:r>
-      <w:r>
-        <w:t xml:space="preserve">           </w:t>
-      </w:r>
-      <w:r>
-        <w:t xml:space="preserve">Username: </w:t>
+        <w:t xml:space="preserve">           Username: </w:t>
       </w:r>
       <w:proofErr w:type="spellStart"/>
       <w:r>
@@ -148,56 +115,28 @@
       <w:proofErr w:type="spellEnd"/>
       <w:r>
         <w:br/>
-      </w:r>
-      <w:r>
-        <w:t xml:space="preserve">           </w:t>
-      </w:r>
-      <w:r>
-        <w:t>Name: Van Campbell</w:t>
+        <w:t xml:space="preserve">           Name: Van Campbell</w:t>
       </w:r>
       <w:r>
         <w:br/>
-      </w:r>
-      <w:r>
-        <w:t xml:space="preserve">           </w:t>
-      </w:r>
-      <w:r>
-        <w:t>Email: VCAMPBELL2019@FAU.EDU</w:t>
+        <w:t xml:space="preserve">           Email: VCAMPBELL2019@FAU.EDU</w:t>
       </w:r>
       <w:r>
         <w:br/>
-      </w:r>
-      <w:r>
-        <w:t xml:space="preserve">           </w:t>
-      </w:r>
-      <w:r>
-        <w:t>Color: Red</w:t>
+        <w:t xml:space="preserve">           Color: Red</w:t>
       </w:r>
       <w:r>
         <w:br/>
-      </w:r>
-      <w:r>
-        <w:t xml:space="preserve">           </w:t>
-      </w:r>
-      <w:r>
-        <w:t>ZIP: 33431</w:t>
-      </w:r>
-    </w:p>
-    <w:p>
-      <w:r>
-        <w:t xml:space="preserve">Felix - </w:t>
-      </w:r>
-      <w:r>
-        <w:t>Potential Match Found!</w:t>
+        <w:t xml:space="preserve">           ZIP: 33431</w:t>
+      </w:r>
+    </w:p>
+    <w:p>
+      <w:r>
+        <w:t>Felix - Potential Match Found!</w:t>
       </w:r>
       <w:r>
         <w:br/>
-      </w:r>
-      <w:r>
-        <w:t xml:space="preserve">           </w:t>
-      </w:r>
-      <w:r>
-        <w:t xml:space="preserve">Username: </w:t>
+        <w:t xml:space="preserve">           Username: </w:t>
       </w:r>
       <w:proofErr w:type="spellStart"/>
       <w:r>
@@ -206,12 +145,7 @@
       <w:proofErr w:type="spellEnd"/>
       <w:r>
         <w:br/>
-      </w:r>
-      <w:r>
-        <w:t xml:space="preserve">           </w:t>
-      </w:r>
-      <w:r>
-        <w:t xml:space="preserve">Name: Felix </w:t>
+        <w:t xml:space="preserve">           Name: Felix </w:t>
       </w:r>
       <w:proofErr w:type="spellStart"/>
       <w:r>
@@ -220,30 +154,15 @@
       <w:proofErr w:type="spellEnd"/>
       <w:r>
         <w:br/>
-      </w:r>
-      <w:r>
-        <w:t xml:space="preserve">           </w:t>
-      </w:r>
-      <w:r>
-        <w:t>Email: felixachelin@gmail.com</w:t>
+        <w:t xml:space="preserve">           Email: felixachelin@gmail.com</w:t>
       </w:r>
       <w:r>
         <w:br/>
-      </w:r>
-      <w:r>
-        <w:t xml:space="preserve">           </w:t>
-      </w:r>
-      <w:r>
-        <w:t>Color: Blue</w:t>
+        <w:t xml:space="preserve">           Color: Blue</w:t>
       </w:r>
       <w:r>
         <w:br/>
-      </w:r>
-      <w:r>
-        <w:t xml:space="preserve">           </w:t>
-      </w:r>
-      <w:r>
-        <w:t>ZIP: 33431</w:t>
+        <w:t xml:space="preserve">           ZIP: 33431</w:t>
       </w:r>
     </w:p>
     <w:p/>
@@ -14214,13 +14133,302 @@
         <w:t>Jira is a proprietary issue tracking product software tool that maintains the teams bug tracking, issue management, and organizes the overall Scrum development process.</w:t>
       </w:r>
     </w:p>
+    <w:p>
+      <w:pPr>
+        <w:pStyle w:val="Heading1"/>
+        <w:rPr>
+          <w:sz w:val="36"/>
+          <w:szCs w:val="36"/>
+        </w:rPr>
+      </w:pPr>
+      <w:r>
+        <w:rPr>
+          <w:sz w:val="36"/>
+          <w:szCs w:val="36"/>
+        </w:rPr>
+        <w:t xml:space="preserve">High-level </w:t>
+      </w:r>
+      <w:r>
+        <w:rPr>
+          <w:sz w:val="36"/>
+          <w:szCs w:val="36"/>
+        </w:rPr>
+        <w:t>UML diagrams</w:t>
+      </w:r>
+    </w:p>
     <w:p/>
     <w:p>
       <w:pPr>
-        <w:ind w:left="720"/>
-      </w:pPr>
-    </w:p>
-    <w:p/>
+        <w:pStyle w:val="Heading2"/>
+      </w:pPr>
+      <w:r>
+        <w:t>High-level UML Class Diagram</w:t>
+      </w:r>
+    </w:p>
+    <w:p>
+      <w:pPr>
+        <w:rPr>
+          <w:noProof/>
+          <w:lang w:val="en"/>
+        </w:rPr>
+      </w:pPr>
+    </w:p>
+    <w:p>
+      <w:pPr>
+        <w:rPr>
+          <w:lang w:val="en"/>
+        </w:rPr>
+      </w:pPr>
+      <w:r>
+        <w:rPr>
+          <w:rFonts w:ascii="Calibri" w:eastAsia="Calibri" w:hAnsi="Calibri" w:cs="Calibri"/>
+          <w:noProof/>
+          <w:sz w:val="27"/>
+        </w:rPr>
+        <w:lastRenderedPageBreak/>
+        <w:drawing>
+          <wp:inline distT="0" distB="0" distL="0" distR="0" wp14:anchorId="12E1478E" wp14:editId="6782C7A2">
+            <wp:extent cx="5572125" cy="8229600"/>
+            <wp:effectExtent l="0" t="0" r="0" b="0"/>
+            <wp:docPr id="2" name="Picture 2" descr="Diagram&#10;&#10;Description automatically generated"/>
+            <wp:cNvGraphicFramePr>
+              <a:graphicFrameLocks xmlns:a="http://schemas.openxmlformats.org/drawingml/2006/main" noChangeAspect="1"/>
+            </wp:cNvGraphicFramePr>
+            <a:graphic xmlns:a="http://schemas.openxmlformats.org/drawingml/2006/main">
+              <a:graphicData uri="http://schemas.openxmlformats.org/drawingml/2006/picture">
+                <pic:pic xmlns:pic="http://schemas.openxmlformats.org/drawingml/2006/picture">
+                  <pic:nvPicPr>
+                    <pic:cNvPr id="2" name="Picture 2" descr="Diagram&#10;&#10;Description automatically generated"/>
+                    <pic:cNvPicPr/>
+                  </pic:nvPicPr>
+                  <pic:blipFill>
+                    <a:blip r:embed="rId12">
+                      <a:extLst>
+                        <a:ext uri="{28A0092B-C50C-407E-A947-70E740481C1C}">
+                          <a14:useLocalDpi xmlns:a14="http://schemas.microsoft.com/office/drawing/2010/main" val="0"/>
+                        </a:ext>
+                      </a:extLst>
+                    </a:blip>
+                    <a:stretch>
+                      <a:fillRect/>
+                    </a:stretch>
+                  </pic:blipFill>
+                  <pic:spPr>
+                    <a:xfrm>
+                      <a:off x="0" y="0"/>
+                      <a:ext cx="5572125" cy="8229600"/>
+                    </a:xfrm>
+                    <a:prstGeom prst="rect">
+                      <a:avLst/>
+                    </a:prstGeom>
+                  </pic:spPr>
+                </pic:pic>
+              </a:graphicData>
+            </a:graphic>
+          </wp:inline>
+        </w:drawing>
+      </w:r>
+    </w:p>
+    <w:p>
+      <w:pPr>
+        <w:pStyle w:val="Heading2"/>
+      </w:pPr>
+      <w:r>
+        <w:lastRenderedPageBreak/>
+        <w:t>High-Level UML Database Class Diagram</w:t>
+      </w:r>
+    </w:p>
+    <w:p>
+      <w:pPr>
+        <w:keepNext/>
+        <w:keepLines/>
+        <w:spacing w:before="40" w:after="0" w:line="480" w:lineRule="auto"/>
+        <w:rPr>
+          <w:rFonts w:ascii="Calibri" w:eastAsia="Calibri" w:hAnsi="Calibri" w:cs="Calibri"/>
+          <w:sz w:val="27"/>
+        </w:rPr>
+      </w:pPr>
+      <w:r>
+        <w:rPr>
+          <w:noProof/>
+        </w:rPr>
+        <w:drawing>
+          <wp:inline distT="0" distB="0" distL="0" distR="0" wp14:anchorId="33FE0487" wp14:editId="6D1DAB06">
+            <wp:extent cx="5779051" cy="5553075"/>
+            <wp:effectExtent l="0" t="0" r="0" b="0"/>
+            <wp:docPr id="1" name="Picture 1" descr="Diagram&#10;&#10;Description automatically generated"/>
+            <wp:cNvGraphicFramePr>
+              <a:graphicFrameLocks xmlns:a="http://schemas.openxmlformats.org/drawingml/2006/main" noChangeAspect="1"/>
+            </wp:cNvGraphicFramePr>
+            <a:graphic xmlns:a="http://schemas.openxmlformats.org/drawingml/2006/main">
+              <a:graphicData uri="http://schemas.openxmlformats.org/drawingml/2006/picture">
+                <pic:pic xmlns:pic="http://schemas.openxmlformats.org/drawingml/2006/picture">
+                  <pic:nvPicPr>
+                    <pic:cNvPr id="1" name="Picture 1" descr="Diagram&#10;&#10;Description automatically generated"/>
+                    <pic:cNvPicPr/>
+                  </pic:nvPicPr>
+                  <pic:blipFill>
+                    <a:blip r:embed="rId13"/>
+                    <a:stretch>
+                      <a:fillRect/>
+                    </a:stretch>
+                  </pic:blipFill>
+                  <pic:spPr>
+                    <a:xfrm>
+                      <a:off x="0" y="0"/>
+                      <a:ext cx="5793326" cy="5566792"/>
+                    </a:xfrm>
+                    <a:prstGeom prst="rect">
+                      <a:avLst/>
+                    </a:prstGeom>
+                  </pic:spPr>
+                </pic:pic>
+              </a:graphicData>
+            </a:graphic>
+          </wp:inline>
+        </w:drawing>
+      </w:r>
+    </w:p>
+    <w:p>
+      <w:pPr>
+        <w:keepNext/>
+        <w:keepLines/>
+        <w:spacing w:before="40" w:after="0" w:line="480" w:lineRule="auto"/>
+        <w:rPr>
+          <w:rFonts w:ascii="Calibri" w:eastAsia="Calibri" w:hAnsi="Calibri" w:cs="Calibri"/>
+          <w:sz w:val="27"/>
+        </w:rPr>
+      </w:pPr>
+    </w:p>
+    <w:p>
+      <w:pPr>
+        <w:pStyle w:val="Heading2"/>
+      </w:pPr>
+      <w:r>
+        <w:t>Component Diagram</w:t>
+      </w:r>
+    </w:p>
+    <w:p>
+      <w:pPr>
+        <w:rPr>
+          <w:lang w:val="en"/>
+        </w:rPr>
+      </w:pPr>
+      <w:r>
+        <w:rPr>
+          <w:noProof/>
+        </w:rPr>
+        <w:lastRenderedPageBreak/>
+        <w:drawing>
+          <wp:inline distT="0" distB="0" distL="0" distR="0" wp14:anchorId="0967C051" wp14:editId="19D05C32">
+            <wp:extent cx="5943600" cy="4917440"/>
+            <wp:effectExtent l="0" t="0" r="0" b="0"/>
+            <wp:docPr id="6" name="Picture 6" descr="Diagram&#10;&#10;Description automatically generated"/>
+            <wp:cNvGraphicFramePr>
+              <a:graphicFrameLocks xmlns:a="http://schemas.openxmlformats.org/drawingml/2006/main" noChangeAspect="1"/>
+            </wp:cNvGraphicFramePr>
+            <a:graphic xmlns:a="http://schemas.openxmlformats.org/drawingml/2006/main">
+              <a:graphicData uri="http://schemas.openxmlformats.org/drawingml/2006/picture">
+                <pic:pic xmlns:pic="http://schemas.openxmlformats.org/drawingml/2006/picture">
+                  <pic:nvPicPr>
+                    <pic:cNvPr id="6" name="Picture 6" descr="Diagram&#10;&#10;Description automatically generated"/>
+                    <pic:cNvPicPr/>
+                  </pic:nvPicPr>
+                  <pic:blipFill>
+                    <a:blip r:embed="rId14"/>
+                    <a:stretch>
+                      <a:fillRect/>
+                    </a:stretch>
+                  </pic:blipFill>
+                  <pic:spPr>
+                    <a:xfrm>
+                      <a:off x="0" y="0"/>
+                      <a:ext cx="5943600" cy="4917440"/>
+                    </a:xfrm>
+                    <a:prstGeom prst="rect">
+                      <a:avLst/>
+                    </a:prstGeom>
+                  </pic:spPr>
+                </pic:pic>
+              </a:graphicData>
+            </a:graphic>
+          </wp:inline>
+        </w:drawing>
+      </w:r>
+    </w:p>
+    <w:p>
+      <w:pPr>
+        <w:rPr>
+          <w:lang w:val="en"/>
+        </w:rPr>
+      </w:pPr>
+    </w:p>
+    <w:p>
+      <w:pPr>
+        <w:pStyle w:val="Heading2"/>
+      </w:pPr>
+      <w:r>
+        <w:lastRenderedPageBreak/>
+        <w:t>Deployment</w:t>
+      </w:r>
+      <w:r>
+        <w:t xml:space="preserve"> Diagram</w:t>
+      </w:r>
+    </w:p>
+    <w:p>
+      <w:pPr>
+        <w:rPr>
+          <w:lang w:val="en"/>
+        </w:rPr>
+      </w:pPr>
+      <w:r>
+        <w:rPr>
+          <w:noProof/>
+        </w:rPr>
+        <w:drawing>
+          <wp:inline distT="0" distB="0" distL="0" distR="0" wp14:anchorId="7038287A" wp14:editId="3A43312F">
+            <wp:extent cx="5943600" cy="4149090"/>
+            <wp:effectExtent l="0" t="0" r="0" b="0"/>
+            <wp:docPr id="5" name="Picture 5" descr="Diagram&#10;&#10;Description automatically generated"/>
+            <wp:cNvGraphicFramePr>
+              <a:graphicFrameLocks xmlns:a="http://schemas.openxmlformats.org/drawingml/2006/main" noChangeAspect="1"/>
+            </wp:cNvGraphicFramePr>
+            <a:graphic xmlns:a="http://schemas.openxmlformats.org/drawingml/2006/main">
+              <a:graphicData uri="http://schemas.openxmlformats.org/drawingml/2006/picture">
+                <pic:pic xmlns:pic="http://schemas.openxmlformats.org/drawingml/2006/picture">
+                  <pic:nvPicPr>
+                    <pic:cNvPr id="5" name="Picture 5" descr="Diagram&#10;&#10;Description automatically generated"/>
+                    <pic:cNvPicPr/>
+                  </pic:nvPicPr>
+                  <pic:blipFill>
+                    <a:blip r:embed="rId15"/>
+                    <a:stretch>
+                      <a:fillRect/>
+                    </a:stretch>
+                  </pic:blipFill>
+                  <pic:spPr>
+                    <a:xfrm>
+                      <a:off x="0" y="0"/>
+                      <a:ext cx="5943600" cy="4149090"/>
+                    </a:xfrm>
+                    <a:prstGeom prst="rect">
+                      <a:avLst/>
+                    </a:prstGeom>
+                  </pic:spPr>
+                </pic:pic>
+              </a:graphicData>
+            </a:graphic>
+          </wp:inline>
+        </w:drawing>
+      </w:r>
+    </w:p>
+    <w:p>
+      <w:pPr>
+        <w:rPr>
+          <w:lang w:val="en"/>
+        </w:rPr>
+      </w:pPr>
+    </w:p>
     <w:p>
       <w:pPr>
         <w:keepNext/>
@@ -14373,6 +14581,7 @@
           <w:sz w:val="24"/>
           <w:szCs w:val="24"/>
         </w:rPr>
+        <w:lastRenderedPageBreak/>
         <w:t>Front-end Lead</w:t>
       </w:r>
       <w:r>

</xml_diff>